<commit_message>
lab 4: newton method implemented
</commit_message>
<xml_diff>
--- a/Reports/lab_02.docx
+++ b/Reports/lab_02.docx
@@ -65,7 +65,6 @@
           <w:sz w:val="28"/>
           <w:szCs w:val="28"/>
           <w:u w:val="single"/>
-          <w:lang w:val="en-US"/>
         </w:rPr>
       </w:pPr>
       <w:r>
@@ -81,7 +80,6 @@
           <w:sz w:val="28"/>
           <w:szCs w:val="28"/>
           <w:u w:val="single"/>
-          <w:lang w:val="en-US"/>
         </w:rPr>
         <w:t>:</w:t>
       </w:r>
@@ -501,8 +499,6 @@
         </w:rPr>
         <w:t>Стеффенсона</w:t>
       </w:r>
-      <w:bookmarkStart w:id="0" w:name="_GoBack"/>
-      <w:bookmarkEnd w:id="0"/>
       <w:proofErr w:type="spellEnd"/>
     </w:p>
     <w:p>
@@ -552,6 +548,221 @@
           </wp:inline>
         </w:drawing>
       </w:r>
+    </w:p>
+    <w:p>
+      <w:pPr>
+        <w:rPr>
+          <w:sz w:val="28"/>
+          <w:szCs w:val="28"/>
+        </w:rPr>
+      </w:pPr>
+      <w:r>
+        <w:rPr>
+          <w:sz w:val="28"/>
+          <w:szCs w:val="28"/>
+        </w:rPr>
+        <w:t>Результаты вычисления</w:t>
+      </w:r>
+    </w:p>
+    <w:p>
+      <w:pPr>
+        <w:rPr>
+          <w:sz w:val="28"/>
+          <w:szCs w:val="28"/>
+          <w:lang w:val="en-US"/>
+        </w:rPr>
+      </w:pPr>
+    </w:p>
+    <w:p>
+      <w:pPr>
+        <w:rPr>
+          <w:sz w:val="28"/>
+          <w:szCs w:val="28"/>
+          <w:lang w:val="en-US"/>
+        </w:rPr>
+      </w:pPr>
+      <w:r>
+        <w:rPr>
+          <w:noProof/>
+        </w:rPr>
+        <w:drawing>
+          <wp:inline distT="0" distB="0" distL="0" distR="0" wp14:anchorId="3871BAAD" wp14:editId="65303D39">
+            <wp:extent cx="3120515" cy="2394734"/>
+            <wp:effectExtent l="0" t="0" r="3810" b="5715"/>
+            <wp:docPr id="7" name="Рисунок 7"/>
+            <wp:cNvGraphicFramePr>
+              <a:graphicFrameLocks xmlns:a="http://schemas.openxmlformats.org/drawingml/2006/main" noChangeAspect="1"/>
+            </wp:cNvGraphicFramePr>
+            <a:graphic xmlns:a="http://schemas.openxmlformats.org/drawingml/2006/main">
+              <a:graphicData uri="http://schemas.openxmlformats.org/drawingml/2006/picture">
+                <pic:pic xmlns:pic="http://schemas.openxmlformats.org/drawingml/2006/picture">
+                  <pic:nvPicPr>
+                    <pic:cNvPr id="1" name=""/>
+                    <pic:cNvPicPr/>
+                  </pic:nvPicPr>
+                  <pic:blipFill>
+                    <a:blip r:embed="rId8"/>
+                    <a:stretch>
+                      <a:fillRect/>
+                    </a:stretch>
+                  </pic:blipFill>
+                  <pic:spPr>
+                    <a:xfrm>
+                      <a:off x="0" y="0"/>
+                      <a:ext cx="3128416" cy="2400797"/>
+                    </a:xfrm>
+                    <a:prstGeom prst="rect">
+                      <a:avLst/>
+                    </a:prstGeom>
+                  </pic:spPr>
+                </pic:pic>
+              </a:graphicData>
+            </a:graphic>
+          </wp:inline>
+        </w:drawing>
+      </w:r>
+    </w:p>
+    <w:p>
+      <w:pPr>
+        <w:rPr>
+          <w:sz w:val="28"/>
+          <w:szCs w:val="28"/>
+          <w:lang w:val="en-US"/>
+        </w:rPr>
+      </w:pPr>
+      <w:r>
+        <w:rPr>
+          <w:noProof/>
+        </w:rPr>
+        <w:drawing>
+          <wp:inline distT="0" distB="0" distL="0" distR="0" wp14:anchorId="4936575E" wp14:editId="73BAF85F">
+            <wp:extent cx="4527395" cy="1039524"/>
+            <wp:effectExtent l="0" t="0" r="6985" b="8255"/>
+            <wp:docPr id="8" name="Рисунок 8"/>
+            <wp:cNvGraphicFramePr>
+              <a:graphicFrameLocks xmlns:a="http://schemas.openxmlformats.org/drawingml/2006/main" noChangeAspect="1"/>
+            </wp:cNvGraphicFramePr>
+            <a:graphic xmlns:a="http://schemas.openxmlformats.org/drawingml/2006/main">
+              <a:graphicData uri="http://schemas.openxmlformats.org/drawingml/2006/picture">
+                <pic:pic xmlns:pic="http://schemas.openxmlformats.org/drawingml/2006/picture">
+                  <pic:nvPicPr>
+                    <pic:cNvPr id="1" name=""/>
+                    <pic:cNvPicPr/>
+                  </pic:nvPicPr>
+                  <pic:blipFill>
+                    <a:blip r:embed="rId9"/>
+                    <a:stretch>
+                      <a:fillRect/>
+                    </a:stretch>
+                  </pic:blipFill>
+                  <pic:spPr>
+                    <a:xfrm>
+                      <a:off x="0" y="0"/>
+                      <a:ext cx="4540683" cy="1042575"/>
+                    </a:xfrm>
+                    <a:prstGeom prst="rect">
+                      <a:avLst/>
+                    </a:prstGeom>
+                  </pic:spPr>
+                </pic:pic>
+              </a:graphicData>
+            </a:graphic>
+          </wp:inline>
+        </w:drawing>
+      </w:r>
+    </w:p>
+    <w:p>
+      <w:pPr>
+        <w:rPr>
+          <w:sz w:val="28"/>
+          <w:szCs w:val="28"/>
+          <w:lang w:val="en-US"/>
+        </w:rPr>
+      </w:pPr>
+      <w:r>
+        <w:rPr>
+          <w:noProof/>
+        </w:rPr>
+        <w:lastRenderedPageBreak/>
+        <w:drawing>
+          <wp:inline distT="0" distB="0" distL="0" distR="0" wp14:anchorId="101EC2C5" wp14:editId="281E6B77">
+            <wp:extent cx="4564566" cy="1127249"/>
+            <wp:effectExtent l="0" t="0" r="7620" b="0"/>
+            <wp:docPr id="9" name="Рисунок 9"/>
+            <wp:cNvGraphicFramePr>
+              <a:graphicFrameLocks xmlns:a="http://schemas.openxmlformats.org/drawingml/2006/main" noChangeAspect="1"/>
+            </wp:cNvGraphicFramePr>
+            <a:graphic xmlns:a="http://schemas.openxmlformats.org/drawingml/2006/main">
+              <a:graphicData uri="http://schemas.openxmlformats.org/drawingml/2006/picture">
+                <pic:pic xmlns:pic="http://schemas.openxmlformats.org/drawingml/2006/picture">
+                  <pic:nvPicPr>
+                    <pic:cNvPr id="1" name=""/>
+                    <pic:cNvPicPr/>
+                  </pic:nvPicPr>
+                  <pic:blipFill>
+                    <a:blip r:embed="rId10"/>
+                    <a:stretch>
+                      <a:fillRect/>
+                    </a:stretch>
+                  </pic:blipFill>
+                  <pic:spPr>
+                    <a:xfrm>
+                      <a:off x="0" y="0"/>
+                      <a:ext cx="4600293" cy="1136072"/>
+                    </a:xfrm>
+                    <a:prstGeom prst="rect">
+                      <a:avLst/>
+                    </a:prstGeom>
+                  </pic:spPr>
+                </pic:pic>
+              </a:graphicData>
+            </a:graphic>
+          </wp:inline>
+        </w:drawing>
+      </w:r>
+    </w:p>
+    <w:p>
+      <w:pPr>
+        <w:rPr>
+          <w:sz w:val="28"/>
+          <w:szCs w:val="28"/>
+          <w:lang w:val="en-US"/>
+        </w:rPr>
+      </w:pPr>
+    </w:p>
+    <w:p>
+      <w:pPr>
+        <w:rPr>
+          <w:sz w:val="28"/>
+          <w:szCs w:val="28"/>
+        </w:rPr>
+      </w:pPr>
+      <w:r>
+        <w:rPr>
+          <w:sz w:val="28"/>
+          <w:szCs w:val="28"/>
+        </w:rPr>
+        <w:t>Ссылка на код программы</w:t>
+      </w:r>
+      <w:r>
+        <w:rPr>
+          <w:sz w:val="28"/>
+          <w:szCs w:val="28"/>
+        </w:rPr>
+        <w:t xml:space="preserve">: </w:t>
+      </w:r>
+      <w:hyperlink r:id="rId11" w:history="1">
+        <w:r>
+          <w:rPr>
+            <w:rStyle w:val="a3"/>
+            <w:sz w:val="28"/>
+            <w:szCs w:val="28"/>
+          </w:rPr>
+          <w:t>https://github.com/Zaharov98/Numerical-Analysis/blob/master/lab_03.py</w:t>
+        </w:r>
+      </w:hyperlink>
+      <w:bookmarkStart w:id="0" w:name="_GoBack"/>
+      <w:bookmarkEnd w:id="0"/>
     </w:p>
     <w:sectPr>
       <w:pgSz w:w="11906" w:h="16838"/>
@@ -988,6 +1199,29 @@
     <w:semiHidden/>
     <w:unhideWhenUsed/>
   </w:style>
+  <w:style w:type="character" w:styleId="a3">
+    <w:name w:val="Hyperlink"/>
+    <w:basedOn w:val="a0"/>
+    <w:uiPriority w:val="99"/>
+    <w:unhideWhenUsed/>
+    <w:rsid w:val="003859E4"/>
+    <w:rPr>
+      <w:color w:val="0563C1" w:themeColor="hyperlink"/>
+      <w:u w:val="single"/>
+    </w:rPr>
+  </w:style>
+  <w:style w:type="character" w:styleId="a4">
+    <w:name w:val="Unresolved Mention"/>
+    <w:basedOn w:val="a0"/>
+    <w:uiPriority w:val="99"/>
+    <w:semiHidden/>
+    <w:unhideWhenUsed/>
+    <w:rsid w:val="003859E4"/>
+    <w:rPr>
+      <w:color w:val="808080"/>
+      <w:shd w:val="clear" w:color="auto" w:fill="E6E6E6"/>
+    </w:rPr>
+  </w:style>
 </w:styles>
 </file>
 

</xml_diff>